<commit_message>
Bullet fixed, Missing question fixed with new question paper
</commit_message>
<xml_diff>
--- a/template.docx
+++ b/template.docx
@@ -67,12 +67,12 @@
               <wp:anchor allowOverlap="1" behindDoc="0" distB="0" distT="0" distL="114300" distR="114300" hidden="0" layoutInCell="1" locked="0" relativeHeight="0" simplePos="0">
                 <wp:simplePos x="0" y="0"/>
                 <wp:positionH relativeFrom="column">
-                  <wp:posOffset>-19044</wp:posOffset>
+                  <wp:posOffset>-23805</wp:posOffset>
                 </wp:positionH>
                 <wp:positionV relativeFrom="paragraph">
-                  <wp:posOffset>57506</wp:posOffset>
+                  <wp:posOffset>52744</wp:posOffset>
                 </wp:positionV>
-                <wp:extent cx="4857750" cy="1276350"/>
+                <wp:extent cx="4867275" cy="1285875"/>
                 <wp:effectExtent b="0" l="0" r="0" t="0"/>
                 <wp:wrapNone/>
                 <wp:docPr id="1" name=""/>
@@ -254,12 +254,12 @@
               <wp:anchor allowOverlap="1" behindDoc="0" distB="0" distT="0" distL="114300" distR="114300" hidden="0" layoutInCell="1" locked="0" relativeHeight="0" simplePos="0">
                 <wp:simplePos x="0" y="0"/>
                 <wp:positionH relativeFrom="column">
-                  <wp:posOffset>-19044</wp:posOffset>
+                  <wp:posOffset>-23805</wp:posOffset>
                 </wp:positionH>
                 <wp:positionV relativeFrom="paragraph">
-                  <wp:posOffset>57506</wp:posOffset>
+                  <wp:posOffset>52744</wp:posOffset>
                 </wp:positionV>
-                <wp:extent cx="4857750" cy="1276350"/>
+                <wp:extent cx="4867275" cy="1285875"/>
                 <wp:effectExtent b="0" l="0" r="0" t="0"/>
                 <wp:wrapNone/>
                 <wp:docPr id="1" name="image3.png"/>
@@ -280,7 +280,7 @@
                       <pic:spPr>
                         <a:xfrm>
                           <a:off x="0" y="0"/>
-                          <a:ext cx="4857750" cy="1276350"/>
+                          <a:ext cx="4867275" cy="1285875"/>
                         </a:xfrm>
                         <a:prstGeom prst="rect"/>
                         <a:ln/>
@@ -306,12 +306,12 @@
             <wp:extent cx="1461770" cy="1749425"/>
             <wp:effectExtent b="0" l="0" r="0" t="0"/>
             <wp:wrapNone/>
-            <wp:docPr descr="Neboshlogocham" id="2" name="image1.png"/>
+            <wp:docPr descr="Neboshlogocham" id="2" name="image2.png"/>
             <a:graphic>
               <a:graphicData uri="http://schemas.openxmlformats.org/drawingml/2006/picture">
                 <pic:pic>
                   <pic:nvPicPr>
-                    <pic:cNvPr descr="Neboshlogocham" id="0" name="image1.png"/>
+                    <pic:cNvPr descr="Neboshlogocham" id="0" name="image2.png"/>
                     <pic:cNvPicPr preferRelativeResize="0"/>
                   </pic:nvPicPr>
                   <pic:blipFill>
@@ -468,7 +468,7 @@
           <w:vertAlign w:val="baseline"/>
         </w:rPr>
       </w:pPr>
-      <w:bookmarkStart w:colFirst="0" w:colLast="0" w:name="_mm6ijsus7cq9" w:id="0"/>
+      <w:bookmarkStart w:colFirst="0" w:colLast="0" w:name="_ggniv2uwpm4o" w:id="0"/>
       <w:bookmarkEnd w:id="0"/>
       <w:r>
         <w:rPr>
@@ -512,7 +512,7 @@
           <w:vertAlign w:val="baseline"/>
         </w:rPr>
       </w:pPr>
-      <w:bookmarkStart w:colFirst="0" w:colLast="0" w:name="_o0vxiy8sig7" w:id="1"/>
+      <w:bookmarkStart w:colFirst="0" w:colLast="0" w:name="_c45rjc1q1d19" w:id="1"/>
       <w:bookmarkEnd w:id="1"/>
       <w:r>
         <w:rPr>
@@ -1504,7 +1504,7 @@
           <wp:anchor allowOverlap="1" behindDoc="0" distB="0" distT="0" distL="114300" distR="114300" hidden="0" layoutInCell="1" locked="0" relativeHeight="0" simplePos="0">
             <wp:simplePos x="0" y="0"/>
             <wp:positionH relativeFrom="column">
-              <wp:posOffset>-3171</wp:posOffset>
+              <wp:posOffset>-3170</wp:posOffset>
             </wp:positionH>
             <wp:positionV relativeFrom="paragraph">
               <wp:posOffset>97790</wp:posOffset>
@@ -1512,12 +1512,12 @@
             <wp:extent cx="946150" cy="946150"/>
             <wp:effectExtent b="0" l="0" r="0" t="0"/>
             <wp:wrapSquare wrapText="bothSides" distB="0" distT="0" distL="114300" distR="114300"/>
-            <wp:docPr id="3" name="image2.png"/>
+            <wp:docPr id="3" name="image1.png"/>
             <a:graphic>
               <a:graphicData uri="http://schemas.openxmlformats.org/drawingml/2006/picture">
                 <pic:pic>
                   <pic:nvPicPr>
-                    <pic:cNvPr id="0" name="image2.png"/>
+                    <pic:cNvPr id="0" name="image1.png"/>
                     <pic:cNvPicPr preferRelativeResize="0"/>
                   </pic:nvPicPr>
                   <pic:blipFill>
@@ -2332,7 +2332,7 @@
         <w:szCs w:val="16"/>
         <w:rtl w:val="0"/>
       </w:rPr>
-      <w:t xml:space="preserve">Answer sheet IG1-0054-ENG-OBE-V1 Sep25  © NEBOSH 2025</w:t>
+      <w:t xml:space="preserve">Answer sheet IG1-0054-ENG-OBE-V1 Nov25  © NEBOSH 2025</w:t>
     </w:r>
     <w:r>
       <w:rPr>

</xml_diff>